<commit_message>
SerivceLocation ref removed added feature in todo list
</commit_message>
<xml_diff>
--- a/Docs/todo.docx
+++ b/Docs/todo.docx
@@ -17,7 +17,19 @@
         <w:rPr>
           <w:lang w:val="en-US"/>
         </w:rPr>
-        <w:t>Make named instances</w:t>
+        <w:t>Implement</w:t>
+      </w:r>
+      <w:r>
+        <w:rPr>
+          <w:lang w:val="en-US"/>
+        </w:rPr>
+        <w:t xml:space="preserve"> named instances</w:t>
+      </w:r>
+      <w:r>
+        <w:rPr>
+          <w:lang w:val="en-US"/>
+        </w:rPr>
+        <w:t xml:space="preserve"> support</w:t>
       </w:r>
     </w:p>
     <w:p>
@@ -53,7 +65,13 @@
         <w:rPr>
           <w:lang w:val="en-US"/>
         </w:rPr>
-        <w:t xml:space="preserve">Make methods like </w:t>
+        <w:t xml:space="preserve">Implement </w:t>
+      </w:r>
+      <w:r>
+        <w:rPr>
+          <w:lang w:val="en-US"/>
+        </w:rPr>
+        <w:t xml:space="preserve">methods like </w:t>
       </w:r>
       <w:proofErr w:type="spellStart"/>
       <w:r>
@@ -69,6 +87,46 @@
         </w:rPr>
         <w:t>, - which causes container returns new mock each time.</w:t>
       </w:r>
+    </w:p>
+    <w:p>
+      <w:pPr>
+        <w:pStyle w:val="a3"/>
+        <w:numPr>
+          <w:ilvl w:val="0"/>
+          <w:numId w:val="1"/>
+        </w:numPr>
+        <w:rPr>
+          <w:lang w:val="en-US"/>
+        </w:rPr>
+      </w:pPr>
+      <w:r>
+        <w:rPr>
+          <w:lang w:val="en-US"/>
+        </w:rPr>
+        <w:t xml:space="preserve">Implement </w:t>
+      </w:r>
+      <w:proofErr w:type="spellStart"/>
+      <w:r>
+        <w:rPr>
+          <w:lang w:val="en-US"/>
+        </w:rPr>
+        <w:t>AutoReplay</w:t>
+      </w:r>
+      <w:proofErr w:type="spellEnd"/>
+      <w:r>
+        <w:rPr>
+          <w:lang w:val="en-US"/>
+        </w:rPr>
+        <w:t xml:space="preserve"> feature, to rollback generated mock after creating</w:t>
+      </w:r>
+    </w:p>
+    <w:p>
+      <w:pPr>
+        <w:pStyle w:val="a3"/>
+        <w:rPr>
+          <w:lang w:val="en-US"/>
+        </w:rPr>
+      </w:pPr>
       <w:bookmarkStart w:id="0" w:name="_GoBack"/>
       <w:bookmarkEnd w:id="0"/>
     </w:p>

</xml_diff>

<commit_message>
Implement AutoReplay feature, to rollback generated mock after creating
</commit_message>
<xml_diff>
--- a/Docs/todo.docx
+++ b/Docs/todo.docx
@@ -86,38 +86,6 @@
           <w:lang w:val="en-US"/>
         </w:rPr>
         <w:t>, - which causes container returns new mock each time.</w:t>
-      </w:r>
-    </w:p>
-    <w:p>
-      <w:pPr>
-        <w:pStyle w:val="a3"/>
-        <w:numPr>
-          <w:ilvl w:val="0"/>
-          <w:numId w:val="1"/>
-        </w:numPr>
-        <w:rPr>
-          <w:lang w:val="en-US"/>
-        </w:rPr>
-      </w:pPr>
-      <w:r>
-        <w:rPr>
-          <w:lang w:val="en-US"/>
-        </w:rPr>
-        <w:t xml:space="preserve">Implement </w:t>
-      </w:r>
-      <w:proofErr w:type="spellStart"/>
-      <w:r>
-        <w:rPr>
-          <w:lang w:val="en-US"/>
-        </w:rPr>
-        <w:t>AutoReplay</w:t>
-      </w:r>
-      <w:proofErr w:type="spellEnd"/>
-      <w:r>
-        <w:rPr>
-          <w:lang w:val="en-US"/>
-        </w:rPr>
-        <w:t xml:space="preserve"> feature, to rollback generated mock after creating</w:t>
       </w:r>
     </w:p>
     <w:p>

</xml_diff>